<commit_message>
added more to the .docx
</commit_message>
<xml_diff>
--- a/assignment work/AE1 report.docx
+++ b/assignment work/AE1 report.docx
@@ -65,8 +65,6 @@
           <w:u w:val="single"/>
         </w:rPr>
       </w:pPr>
-      <w:bookmarkStart w:id="0" w:name="_GoBack"/>
-      <w:bookmarkEnd w:id="0"/>
     </w:p>
     <w:p>
       <w:pPr>
@@ -208,31 +206,7 @@
           <w:bdr w:val="none" w:sz="0" w:space="0" w:color="auto" w:frame="1"/>
           <w:lang w:eastAsia="en-GB"/>
         </w:rPr>
-        <w:t>     </w:t>
-      </w:r>
-      <w:proofErr w:type="spellStart"/>
-      <w:r>
-        <w:rPr>
-          <w:rFonts w:ascii="Consolas" w:eastAsia="Times New Roman" w:hAnsi="Consolas" w:cs="Times New Roman"/>
-          <w:color w:val="979694"/>
-          <w:sz w:val="18"/>
-          <w:szCs w:val="18"/>
-          <w:bdr w:val="none" w:sz="0" w:space="0" w:color="auto" w:frame="1"/>
-          <w:lang w:eastAsia="en-GB"/>
-        </w:rPr>
-        <w:t>Shopper_first_name</w:t>
-      </w:r>
-      <w:proofErr w:type="spellEnd"/>
-      <w:r>
-        <w:rPr>
-          <w:rFonts w:ascii="Consolas" w:eastAsia="Times New Roman" w:hAnsi="Consolas" w:cs="Times New Roman"/>
-          <w:color w:val="979694"/>
-          <w:sz w:val="18"/>
-          <w:szCs w:val="18"/>
-          <w:bdr w:val="none" w:sz="0" w:space="0" w:color="auto" w:frame="1"/>
-          <w:lang w:eastAsia="en-GB"/>
-        </w:rPr>
-        <w:t> </w:t>
+        <w:t>     Shopper_first_name </w:t>
       </w:r>
       <w:r>
         <w:rPr>
@@ -335,31 +309,7 @@
           <w:bdr w:val="none" w:sz="0" w:space="0" w:color="auto" w:frame="1"/>
           <w:lang w:eastAsia="en-GB"/>
         </w:rPr>
-        <w:t>     ,</w:t>
-      </w:r>
-      <w:proofErr w:type="spellStart"/>
-      <w:r>
-        <w:rPr>
-          <w:rFonts w:ascii="Consolas" w:eastAsia="Times New Roman" w:hAnsi="Consolas" w:cs="Times New Roman"/>
-          <w:color w:val="979694"/>
-          <w:sz w:val="18"/>
-          <w:szCs w:val="18"/>
-          <w:bdr w:val="none" w:sz="0" w:space="0" w:color="auto" w:frame="1"/>
-          <w:lang w:eastAsia="en-GB"/>
-        </w:rPr>
-        <w:t>Shopper_surname</w:t>
-      </w:r>
-      <w:proofErr w:type="spellEnd"/>
-      <w:r>
-        <w:rPr>
-          <w:rFonts w:ascii="Consolas" w:eastAsia="Times New Roman" w:hAnsi="Consolas" w:cs="Times New Roman"/>
-          <w:color w:val="979694"/>
-          <w:sz w:val="18"/>
-          <w:szCs w:val="18"/>
-          <w:bdr w:val="none" w:sz="0" w:space="0" w:color="auto" w:frame="1"/>
-          <w:lang w:eastAsia="en-GB"/>
-        </w:rPr>
-        <w:t> </w:t>
+        <w:t>     ,Shopper_surname </w:t>
       </w:r>
       <w:r>
         <w:rPr>
@@ -414,31 +364,7 @@
           <w:bdr w:val="none" w:sz="0" w:space="0" w:color="auto" w:frame="1"/>
           <w:lang w:eastAsia="en-GB"/>
         </w:rPr>
-        <w:t>     ,</w:t>
-      </w:r>
-      <w:proofErr w:type="spellStart"/>
-      <w:r>
-        <w:rPr>
-          <w:rFonts w:ascii="Consolas" w:eastAsia="Times New Roman" w:hAnsi="Consolas" w:cs="Times New Roman"/>
-          <w:color w:val="979694"/>
-          <w:sz w:val="18"/>
-          <w:szCs w:val="18"/>
-          <w:bdr w:val="none" w:sz="0" w:space="0" w:color="auto" w:frame="1"/>
-          <w:lang w:eastAsia="en-GB"/>
-        </w:rPr>
-        <w:t>Shopper_email_address</w:t>
-      </w:r>
-      <w:proofErr w:type="spellEnd"/>
-      <w:r>
-        <w:rPr>
-          <w:rFonts w:ascii="Consolas" w:eastAsia="Times New Roman" w:hAnsi="Consolas" w:cs="Times New Roman"/>
-          <w:color w:val="979694"/>
-          <w:sz w:val="18"/>
-          <w:szCs w:val="18"/>
-          <w:bdr w:val="none" w:sz="0" w:space="0" w:color="auto" w:frame="1"/>
-          <w:lang w:eastAsia="en-GB"/>
-        </w:rPr>
-        <w:t> </w:t>
+        <w:t>     ,Shopper_email_address </w:t>
       </w:r>
       <w:r>
         <w:rPr>
@@ -680,31 +606,7 @@
           <w:bdr w:val="none" w:sz="0" w:space="0" w:color="auto" w:frame="1"/>
           <w:lang w:eastAsia="en-GB"/>
         </w:rPr>
-        <w:t>     ,</w:t>
-      </w:r>
-      <w:proofErr w:type="spellStart"/>
-      <w:r>
-        <w:rPr>
-          <w:rFonts w:ascii="Consolas" w:eastAsia="Times New Roman" w:hAnsi="Consolas" w:cs="Times New Roman"/>
-          <w:color w:val="979694"/>
-          <w:sz w:val="18"/>
-          <w:szCs w:val="18"/>
-          <w:bdr w:val="none" w:sz="0" w:space="0" w:color="auto" w:frame="1"/>
-          <w:lang w:eastAsia="en-GB"/>
-        </w:rPr>
-        <w:t>date_joined</w:t>
-      </w:r>
-      <w:proofErr w:type="spellEnd"/>
-      <w:r>
-        <w:rPr>
-          <w:rFonts w:ascii="Consolas" w:eastAsia="Times New Roman" w:hAnsi="Consolas" w:cs="Times New Roman"/>
-          <w:color w:val="979694"/>
-          <w:sz w:val="18"/>
-          <w:szCs w:val="18"/>
-          <w:bdr w:val="none" w:sz="0" w:space="0" w:color="auto" w:frame="1"/>
-          <w:lang w:eastAsia="en-GB"/>
-        </w:rPr>
-        <w:t> </w:t>
+        <w:t>     ,date_joined </w:t>
       </w:r>
       <w:r>
         <w:rPr>
@@ -974,55 +876,7 @@
           <w:bdr w:val="none" w:sz="0" w:space="0" w:color="auto" w:frame="1"/>
           <w:lang w:eastAsia="en-GB"/>
         </w:rPr>
-        <w:t> </w:t>
-      </w:r>
-      <w:proofErr w:type="spellStart"/>
-      <w:r>
-        <w:rPr>
-          <w:rFonts w:ascii="Consolas" w:eastAsia="Times New Roman" w:hAnsi="Consolas" w:cs="Times New Roman"/>
-          <w:color w:val="979694"/>
-          <w:sz w:val="18"/>
-          <w:szCs w:val="18"/>
-          <w:bdr w:val="none" w:sz="0" w:space="0" w:color="auto" w:frame="1"/>
-          <w:lang w:eastAsia="en-GB"/>
-        </w:rPr>
-        <w:t>Date_of_birth</w:t>
-      </w:r>
-      <w:proofErr w:type="spellEnd"/>
-      <w:r>
-        <w:rPr>
-          <w:rFonts w:ascii="Consolas" w:eastAsia="Times New Roman" w:hAnsi="Consolas" w:cs="Times New Roman"/>
-          <w:color w:val="979694"/>
-          <w:sz w:val="18"/>
-          <w:szCs w:val="18"/>
-          <w:bdr w:val="none" w:sz="0" w:space="0" w:color="auto" w:frame="1"/>
-          <w:lang w:eastAsia="en-GB"/>
-        </w:rPr>
-        <w:t>, </w:t>
-      </w:r>
-      <w:proofErr w:type="spellStart"/>
-      <w:r>
-        <w:rPr>
-          <w:rFonts w:ascii="Consolas" w:eastAsia="Times New Roman" w:hAnsi="Consolas" w:cs="Times New Roman"/>
-          <w:color w:val="979694"/>
-          <w:sz w:val="18"/>
-          <w:szCs w:val="18"/>
-          <w:bdr w:val="none" w:sz="0" w:space="0" w:color="auto" w:frame="1"/>
-          <w:lang w:eastAsia="en-GB"/>
-        </w:rPr>
-        <w:t>Shopper_surname</w:t>
-      </w:r>
-      <w:proofErr w:type="spellEnd"/>
-      <w:r>
-        <w:rPr>
-          <w:rFonts w:ascii="Consolas" w:eastAsia="Times New Roman" w:hAnsi="Consolas" w:cs="Times New Roman"/>
-          <w:color w:val="979694"/>
-          <w:sz w:val="18"/>
-          <w:szCs w:val="18"/>
-          <w:bdr w:val="none" w:sz="0" w:space="0" w:color="auto" w:frame="1"/>
-          <w:lang w:eastAsia="en-GB"/>
-        </w:rPr>
-        <w:t>  </w:t>
+        <w:t> Date_of_birth, Shopper_surname  </w:t>
       </w:r>
     </w:p>
     <w:p>
@@ -1618,8 +1472,6 @@
     </w:p>
     <w:p>
       <w:pPr>
-        <w:pStyle w:val="ListParagraph"/>
-        <w:ind w:left="360"/>
         <w:rPr>
           <w:sz w:val="32"/>
           <w:szCs w:val="32"/>
@@ -1629,8 +1481,6 @@
     </w:p>
     <w:p>
       <w:pPr>
-        <w:pStyle w:val="ListParagraph"/>
-        <w:ind w:left="360"/>
         <w:rPr>
           <w:sz w:val="32"/>
           <w:szCs w:val="32"/>
@@ -1640,8 +1490,6 @@
     </w:p>
     <w:p>
       <w:pPr>
-        <w:pStyle w:val="ListParagraph"/>
-        <w:ind w:left="360"/>
         <w:rPr>
           <w:sz w:val="32"/>
           <w:szCs w:val="32"/>
@@ -1651,8 +1499,6 @@
     </w:p>
     <w:p>
       <w:pPr>
-        <w:pStyle w:val="ListParagraph"/>
-        <w:ind w:left="360"/>
         <w:rPr>
           <w:sz w:val="32"/>
           <w:szCs w:val="32"/>
@@ -1662,19 +1508,144 @@
     </w:p>
     <w:p>
       <w:pPr>
-        <w:pStyle w:val="ListParagraph"/>
-        <w:ind w:left="360"/>
-        <w:rPr>
-          <w:sz w:val="32"/>
-          <w:szCs w:val="32"/>
-        </w:rPr>
-      </w:pPr>
-      <w:r>
         <w:rPr>
           <w:sz w:val="32"/>
           <w:szCs w:val="32"/>
           <w:u w:val="single"/>
         </w:rPr>
+      </w:pPr>
+    </w:p>
+    <w:p>
+      <w:pPr>
+        <w:rPr>
+          <w:sz w:val="32"/>
+          <w:szCs w:val="32"/>
+          <w:u w:val="single"/>
+        </w:rPr>
+      </w:pPr>
+    </w:p>
+    <w:p>
+      <w:pPr>
+        <w:rPr>
+          <w:sz w:val="32"/>
+          <w:szCs w:val="32"/>
+          <w:u w:val="single"/>
+        </w:rPr>
+      </w:pPr>
+    </w:p>
+    <w:p>
+      <w:pPr>
+        <w:rPr>
+          <w:sz w:val="32"/>
+          <w:szCs w:val="32"/>
+          <w:u w:val="single"/>
+        </w:rPr>
+      </w:pPr>
+    </w:p>
+    <w:p>
+      <w:pPr>
+        <w:rPr>
+          <w:sz w:val="32"/>
+          <w:szCs w:val="32"/>
+          <w:u w:val="single"/>
+        </w:rPr>
+      </w:pPr>
+    </w:p>
+    <w:p>
+      <w:pPr>
+        <w:rPr>
+          <w:sz w:val="32"/>
+          <w:szCs w:val="32"/>
+          <w:u w:val="single"/>
+        </w:rPr>
+      </w:pPr>
+    </w:p>
+    <w:p>
+      <w:pPr>
+        <w:rPr>
+          <w:sz w:val="32"/>
+          <w:szCs w:val="32"/>
+          <w:u w:val="single"/>
+        </w:rPr>
+      </w:pPr>
+    </w:p>
+    <w:p>
+      <w:pPr>
+        <w:rPr>
+          <w:sz w:val="32"/>
+          <w:szCs w:val="32"/>
+          <w:u w:val="single"/>
+        </w:rPr>
+      </w:pPr>
+    </w:p>
+    <w:p>
+      <w:pPr>
+        <w:rPr>
+          <w:sz w:val="32"/>
+          <w:szCs w:val="32"/>
+          <w:u w:val="single"/>
+        </w:rPr>
+      </w:pPr>
+    </w:p>
+    <w:p>
+      <w:pPr>
+        <w:rPr>
+          <w:sz w:val="32"/>
+          <w:szCs w:val="32"/>
+          <w:u w:val="single"/>
+        </w:rPr>
+      </w:pPr>
+    </w:p>
+    <w:p>
+      <w:pPr>
+        <w:rPr>
+          <w:sz w:val="32"/>
+          <w:szCs w:val="32"/>
+          <w:u w:val="single"/>
+        </w:rPr>
+      </w:pPr>
+    </w:p>
+    <w:p>
+      <w:pPr>
+        <w:rPr>
+          <w:sz w:val="32"/>
+          <w:szCs w:val="32"/>
+          <w:u w:val="single"/>
+        </w:rPr>
+      </w:pPr>
+    </w:p>
+    <w:p>
+      <w:pPr>
+        <w:rPr>
+          <w:sz w:val="32"/>
+          <w:szCs w:val="32"/>
+          <w:u w:val="single"/>
+        </w:rPr>
+      </w:pPr>
+    </w:p>
+    <w:p>
+      <w:pPr>
+        <w:rPr>
+          <w:sz w:val="32"/>
+          <w:szCs w:val="32"/>
+          <w:u w:val="single"/>
+        </w:rPr>
+      </w:pPr>
+    </w:p>
+    <w:p>
+      <w:pPr>
+        <w:rPr>
+          <w:sz w:val="32"/>
+          <w:szCs w:val="32"/>
+        </w:rPr>
+      </w:pPr>
+      <w:r>
+        <w:rPr>
+          <w:sz w:val="32"/>
+          <w:szCs w:val="32"/>
+          <w:u w:val="single"/>
+        </w:rPr>
+        <w:lastRenderedPageBreak/>
         <w:t>b)</w:t>
       </w:r>
     </w:p>
@@ -1750,31 +1721,7 @@
           <w:bdr w:val="none" w:sz="0" w:space="0" w:color="auto" w:frame="1"/>
           <w:lang w:eastAsia="en-GB"/>
         </w:rPr>
-        <w:t>    </w:t>
-      </w:r>
-      <w:proofErr w:type="spellStart"/>
-      <w:r>
-        <w:rPr>
-          <w:rFonts w:ascii="Consolas" w:eastAsia="Times New Roman" w:hAnsi="Consolas" w:cs="Times New Roman"/>
-          <w:color w:val="979694"/>
-          <w:sz w:val="18"/>
-          <w:szCs w:val="18"/>
-          <w:bdr w:val="none" w:sz="0" w:space="0" w:color="auto" w:frame="1"/>
-          <w:lang w:eastAsia="en-GB"/>
-        </w:rPr>
-        <w:t>s.shopper_first_name</w:t>
-      </w:r>
-      <w:proofErr w:type="spellEnd"/>
-      <w:r>
-        <w:rPr>
-          <w:rFonts w:ascii="Consolas" w:eastAsia="Times New Roman" w:hAnsi="Consolas" w:cs="Times New Roman"/>
-          <w:color w:val="979694"/>
-          <w:sz w:val="18"/>
-          <w:szCs w:val="18"/>
-          <w:bdr w:val="none" w:sz="0" w:space="0" w:color="auto" w:frame="1"/>
-          <w:lang w:eastAsia="en-GB"/>
-        </w:rPr>
-        <w:t> </w:t>
+        <w:t>    s.shopper_first_name </w:t>
       </w:r>
       <w:r>
         <w:rPr>
@@ -1877,31 +1824,7 @@
           <w:bdr w:val="none" w:sz="0" w:space="0" w:color="auto" w:frame="1"/>
           <w:lang w:eastAsia="en-GB"/>
         </w:rPr>
-        <w:t>    ,</w:t>
-      </w:r>
-      <w:proofErr w:type="spellStart"/>
-      <w:r>
-        <w:rPr>
-          <w:rFonts w:ascii="Consolas" w:eastAsia="Times New Roman" w:hAnsi="Consolas" w:cs="Times New Roman"/>
-          <w:color w:val="979694"/>
-          <w:sz w:val="18"/>
-          <w:szCs w:val="18"/>
-          <w:bdr w:val="none" w:sz="0" w:space="0" w:color="auto" w:frame="1"/>
-          <w:lang w:eastAsia="en-GB"/>
-        </w:rPr>
-        <w:t>s.shopper_surname</w:t>
-      </w:r>
-      <w:proofErr w:type="spellEnd"/>
-      <w:r>
-        <w:rPr>
-          <w:rFonts w:ascii="Consolas" w:eastAsia="Times New Roman" w:hAnsi="Consolas" w:cs="Times New Roman"/>
-          <w:color w:val="979694"/>
-          <w:sz w:val="18"/>
-          <w:szCs w:val="18"/>
-          <w:bdr w:val="none" w:sz="0" w:space="0" w:color="auto" w:frame="1"/>
-          <w:lang w:eastAsia="en-GB"/>
-        </w:rPr>
-        <w:t> </w:t>
+        <w:t>    ,s.shopper_surname </w:t>
       </w:r>
       <w:r>
         <w:rPr>
@@ -1956,31 +1879,7 @@
           <w:bdr w:val="none" w:sz="0" w:space="0" w:color="auto" w:frame="1"/>
           <w:lang w:eastAsia="en-GB"/>
         </w:rPr>
-        <w:t>    ,</w:t>
-      </w:r>
-      <w:proofErr w:type="spellStart"/>
-      <w:r>
-        <w:rPr>
-          <w:rFonts w:ascii="Consolas" w:eastAsia="Times New Roman" w:hAnsi="Consolas" w:cs="Times New Roman"/>
-          <w:color w:val="979694"/>
-          <w:sz w:val="18"/>
-          <w:szCs w:val="18"/>
-          <w:bdr w:val="none" w:sz="0" w:space="0" w:color="auto" w:frame="1"/>
-          <w:lang w:eastAsia="en-GB"/>
-        </w:rPr>
-        <w:t>so.Order_id</w:t>
-      </w:r>
-      <w:proofErr w:type="spellEnd"/>
-      <w:r>
-        <w:rPr>
-          <w:rFonts w:ascii="Consolas" w:eastAsia="Times New Roman" w:hAnsi="Consolas" w:cs="Times New Roman"/>
-          <w:color w:val="979694"/>
-          <w:sz w:val="18"/>
-          <w:szCs w:val="18"/>
-          <w:bdr w:val="none" w:sz="0" w:space="0" w:color="auto" w:frame="1"/>
-          <w:lang w:eastAsia="en-GB"/>
-        </w:rPr>
-        <w:t> </w:t>
+        <w:t>    ,so.Order_id </w:t>
       </w:r>
       <w:r>
         <w:rPr>
@@ -2059,31 +1958,7 @@
           <w:bdr w:val="none" w:sz="0" w:space="0" w:color="auto" w:frame="1"/>
           <w:lang w:eastAsia="en-GB"/>
         </w:rPr>
-        <w:t>    ,</w:t>
-      </w:r>
-      <w:proofErr w:type="spellStart"/>
-      <w:r>
-        <w:rPr>
-          <w:rFonts w:ascii="Consolas" w:eastAsia="Times New Roman" w:hAnsi="Consolas" w:cs="Times New Roman"/>
-          <w:color w:val="979694"/>
-          <w:sz w:val="18"/>
-          <w:szCs w:val="18"/>
-          <w:bdr w:val="none" w:sz="0" w:space="0" w:color="auto" w:frame="1"/>
-          <w:lang w:eastAsia="en-GB"/>
-        </w:rPr>
-        <w:t>so.Order_date</w:t>
-      </w:r>
-      <w:proofErr w:type="spellEnd"/>
-      <w:r>
-        <w:rPr>
-          <w:rFonts w:ascii="Consolas" w:eastAsia="Times New Roman" w:hAnsi="Consolas" w:cs="Times New Roman"/>
-          <w:color w:val="979694"/>
-          <w:sz w:val="18"/>
-          <w:szCs w:val="18"/>
-          <w:bdr w:val="none" w:sz="0" w:space="0" w:color="auto" w:frame="1"/>
-          <w:lang w:eastAsia="en-GB"/>
-        </w:rPr>
-        <w:t> </w:t>
+        <w:t>    ,so.Order_date </w:t>
       </w:r>
       <w:r>
         <w:rPr>
@@ -2186,31 +2061,7 @@
           <w:bdr w:val="none" w:sz="0" w:space="0" w:color="auto" w:frame="1"/>
           <w:lang w:eastAsia="en-GB"/>
         </w:rPr>
-        <w:t>    ,</w:t>
-      </w:r>
-      <w:proofErr w:type="spellStart"/>
-      <w:r>
-        <w:rPr>
-          <w:rFonts w:ascii="Consolas" w:eastAsia="Times New Roman" w:hAnsi="Consolas" w:cs="Times New Roman"/>
-          <w:color w:val="979694"/>
-          <w:sz w:val="18"/>
-          <w:szCs w:val="18"/>
-          <w:bdr w:val="none" w:sz="0" w:space="0" w:color="auto" w:frame="1"/>
-          <w:lang w:eastAsia="en-GB"/>
-        </w:rPr>
-        <w:t>p.product_description</w:t>
-      </w:r>
-      <w:proofErr w:type="spellEnd"/>
-      <w:r>
-        <w:rPr>
-          <w:rFonts w:ascii="Consolas" w:eastAsia="Times New Roman" w:hAnsi="Consolas" w:cs="Times New Roman"/>
-          <w:color w:val="979694"/>
-          <w:sz w:val="18"/>
-          <w:szCs w:val="18"/>
-          <w:bdr w:val="none" w:sz="0" w:space="0" w:color="auto" w:frame="1"/>
-          <w:lang w:eastAsia="en-GB"/>
-        </w:rPr>
-        <w:t> </w:t>
+        <w:t>    ,p.product_description </w:t>
       </w:r>
       <w:r>
         <w:rPr>
@@ -2265,31 +2116,7 @@
           <w:bdr w:val="none" w:sz="0" w:space="0" w:color="auto" w:frame="1"/>
           <w:lang w:eastAsia="en-GB"/>
         </w:rPr>
-        <w:t>    ,</w:t>
-      </w:r>
-      <w:proofErr w:type="spellStart"/>
-      <w:r>
-        <w:rPr>
-          <w:rFonts w:ascii="Consolas" w:eastAsia="Times New Roman" w:hAnsi="Consolas" w:cs="Times New Roman"/>
-          <w:color w:val="979694"/>
-          <w:sz w:val="18"/>
-          <w:szCs w:val="18"/>
-          <w:bdr w:val="none" w:sz="0" w:space="0" w:color="auto" w:frame="1"/>
-          <w:lang w:eastAsia="en-GB"/>
-        </w:rPr>
-        <w:t>sell.Seller_name</w:t>
-      </w:r>
-      <w:proofErr w:type="spellEnd"/>
-      <w:r>
-        <w:rPr>
-          <w:rFonts w:ascii="Consolas" w:eastAsia="Times New Roman" w:hAnsi="Consolas" w:cs="Times New Roman"/>
-          <w:color w:val="979694"/>
-          <w:sz w:val="18"/>
-          <w:szCs w:val="18"/>
-          <w:bdr w:val="none" w:sz="0" w:space="0" w:color="auto" w:frame="1"/>
-          <w:lang w:eastAsia="en-GB"/>
-        </w:rPr>
-        <w:t> </w:t>
+        <w:t>    ,sell.Seller_name </w:t>
       </w:r>
       <w:r>
         <w:rPr>
@@ -2368,31 +2195,7 @@
           <w:bdr w:val="none" w:sz="0" w:space="0" w:color="auto" w:frame="1"/>
           <w:lang w:eastAsia="en-GB"/>
         </w:rPr>
-        <w:t>    ,</w:t>
-      </w:r>
-      <w:proofErr w:type="spellStart"/>
-      <w:r>
-        <w:rPr>
-          <w:rFonts w:ascii="Consolas" w:eastAsia="Times New Roman" w:hAnsi="Consolas" w:cs="Times New Roman"/>
-          <w:color w:val="979694"/>
-          <w:sz w:val="18"/>
-          <w:szCs w:val="18"/>
-          <w:bdr w:val="none" w:sz="0" w:space="0" w:color="auto" w:frame="1"/>
-          <w:lang w:eastAsia="en-GB"/>
-        </w:rPr>
-        <w:t>op.Quantity</w:t>
-      </w:r>
-      <w:proofErr w:type="spellEnd"/>
-      <w:r>
-        <w:rPr>
-          <w:rFonts w:ascii="Consolas" w:eastAsia="Times New Roman" w:hAnsi="Consolas" w:cs="Times New Roman"/>
-          <w:color w:val="979694"/>
-          <w:sz w:val="18"/>
-          <w:szCs w:val="18"/>
-          <w:bdr w:val="none" w:sz="0" w:space="0" w:color="auto" w:frame="1"/>
-          <w:lang w:eastAsia="en-GB"/>
-        </w:rPr>
-        <w:t> </w:t>
+        <w:t>    ,op.Quantity </w:t>
       </w:r>
       <w:r>
         <w:rPr>
@@ -2447,31 +2250,7 @@
           <w:bdr w:val="none" w:sz="0" w:space="0" w:color="auto" w:frame="1"/>
           <w:lang w:eastAsia="en-GB"/>
         </w:rPr>
-        <w:t>    ,</w:t>
-      </w:r>
-      <w:proofErr w:type="spellStart"/>
-      <w:r>
-        <w:rPr>
-          <w:rFonts w:ascii="Consolas" w:eastAsia="Times New Roman" w:hAnsi="Consolas" w:cs="Times New Roman"/>
-          <w:color w:val="979694"/>
-          <w:sz w:val="18"/>
-          <w:szCs w:val="18"/>
-          <w:bdr w:val="none" w:sz="0" w:space="0" w:color="auto" w:frame="1"/>
-          <w:lang w:eastAsia="en-GB"/>
-        </w:rPr>
-        <w:t>op.Ordered_product_status</w:t>
-      </w:r>
-      <w:proofErr w:type="spellEnd"/>
-      <w:r>
-        <w:rPr>
-          <w:rFonts w:ascii="Consolas" w:eastAsia="Times New Roman" w:hAnsi="Consolas" w:cs="Times New Roman"/>
-          <w:color w:val="979694"/>
-          <w:sz w:val="18"/>
-          <w:szCs w:val="18"/>
-          <w:bdr w:val="none" w:sz="0" w:space="0" w:color="auto" w:frame="1"/>
-          <w:lang w:eastAsia="en-GB"/>
-        </w:rPr>
-        <w:t> </w:t>
+        <w:t>    ,op.Ordered_product_status </w:t>
       </w:r>
       <w:r>
         <w:rPr>
@@ -2640,31 +2419,7 @@
           <w:bdr w:val="none" w:sz="0" w:space="0" w:color="auto" w:frame="1"/>
           <w:lang w:eastAsia="en-GB"/>
         </w:rPr>
-        <w:t> </w:t>
-      </w:r>
-      <w:proofErr w:type="spellStart"/>
-      <w:r>
-        <w:rPr>
-          <w:rFonts w:ascii="Consolas" w:eastAsia="Times New Roman" w:hAnsi="Consolas" w:cs="Times New Roman"/>
-          <w:color w:val="979694"/>
-          <w:sz w:val="18"/>
-          <w:szCs w:val="18"/>
-          <w:bdr w:val="none" w:sz="0" w:space="0" w:color="auto" w:frame="1"/>
-          <w:lang w:eastAsia="en-GB"/>
-        </w:rPr>
-        <w:t>shopper_orders</w:t>
-      </w:r>
-      <w:proofErr w:type="spellEnd"/>
-      <w:r>
-        <w:rPr>
-          <w:rFonts w:ascii="Consolas" w:eastAsia="Times New Roman" w:hAnsi="Consolas" w:cs="Times New Roman"/>
-          <w:color w:val="979694"/>
-          <w:sz w:val="18"/>
-          <w:szCs w:val="18"/>
-          <w:bdr w:val="none" w:sz="0" w:space="0" w:color="auto" w:frame="1"/>
-          <w:lang w:eastAsia="en-GB"/>
-        </w:rPr>
-        <w:t> so  </w:t>
+        <w:t> shopper_orders so  </w:t>
       </w:r>
     </w:p>
     <w:p>
@@ -2796,55 +2551,7 @@
           <w:bdr w:val="none" w:sz="0" w:space="0" w:color="auto" w:frame="1"/>
           <w:lang w:eastAsia="en-GB"/>
         </w:rPr>
-        <w:t> </w:t>
-      </w:r>
-      <w:proofErr w:type="spellStart"/>
-      <w:r>
-        <w:rPr>
-          <w:rFonts w:ascii="Consolas" w:eastAsia="Times New Roman" w:hAnsi="Consolas" w:cs="Times New Roman"/>
-          <w:color w:val="979694"/>
-          <w:sz w:val="18"/>
-          <w:szCs w:val="18"/>
-          <w:bdr w:val="none" w:sz="0" w:space="0" w:color="auto" w:frame="1"/>
-          <w:lang w:eastAsia="en-GB"/>
-        </w:rPr>
-        <w:t>s.shopper_id</w:t>
-      </w:r>
-      <w:proofErr w:type="spellEnd"/>
-      <w:r>
-        <w:rPr>
-          <w:rFonts w:ascii="Consolas" w:eastAsia="Times New Roman" w:hAnsi="Consolas" w:cs="Times New Roman"/>
-          <w:color w:val="979694"/>
-          <w:sz w:val="18"/>
-          <w:szCs w:val="18"/>
-          <w:bdr w:val="none" w:sz="0" w:space="0" w:color="auto" w:frame="1"/>
-          <w:lang w:eastAsia="en-GB"/>
-        </w:rPr>
-        <w:t> = </w:t>
-      </w:r>
-      <w:proofErr w:type="spellStart"/>
-      <w:r>
-        <w:rPr>
-          <w:rFonts w:ascii="Consolas" w:eastAsia="Times New Roman" w:hAnsi="Consolas" w:cs="Times New Roman"/>
-          <w:color w:val="979694"/>
-          <w:sz w:val="18"/>
-          <w:szCs w:val="18"/>
-          <w:bdr w:val="none" w:sz="0" w:space="0" w:color="auto" w:frame="1"/>
-          <w:lang w:eastAsia="en-GB"/>
-        </w:rPr>
-        <w:t>so.shopper_id</w:t>
-      </w:r>
-      <w:proofErr w:type="spellEnd"/>
-      <w:r>
-        <w:rPr>
-          <w:rFonts w:ascii="Consolas" w:eastAsia="Times New Roman" w:hAnsi="Consolas" w:cs="Times New Roman"/>
-          <w:color w:val="979694"/>
-          <w:sz w:val="18"/>
-          <w:szCs w:val="18"/>
-          <w:bdr w:val="none" w:sz="0" w:space="0" w:color="auto" w:frame="1"/>
-          <w:lang w:eastAsia="en-GB"/>
-        </w:rPr>
-        <w:t>  </w:t>
+        <w:t> s.shopper_id = so.shopper_id  </w:t>
       </w:r>
     </w:p>
     <w:p>
@@ -2952,31 +2659,7 @@
           <w:bdr w:val="none" w:sz="0" w:space="0" w:color="auto" w:frame="1"/>
           <w:lang w:eastAsia="en-GB"/>
         </w:rPr>
-        <w:t>        </w:t>
-      </w:r>
-      <w:proofErr w:type="spellStart"/>
-      <w:r>
-        <w:rPr>
-          <w:rFonts w:ascii="Consolas" w:eastAsia="Times New Roman" w:hAnsi="Consolas" w:cs="Times New Roman"/>
-          <w:color w:val="979694"/>
-          <w:sz w:val="18"/>
-          <w:szCs w:val="18"/>
-          <w:bdr w:val="none" w:sz="0" w:space="0" w:color="auto" w:frame="1"/>
-          <w:lang w:eastAsia="en-GB"/>
-        </w:rPr>
-        <w:t>ordered_products</w:t>
-      </w:r>
-      <w:proofErr w:type="spellEnd"/>
-      <w:r>
-        <w:rPr>
-          <w:rFonts w:ascii="Consolas" w:eastAsia="Times New Roman" w:hAnsi="Consolas" w:cs="Times New Roman"/>
-          <w:color w:val="979694"/>
-          <w:sz w:val="18"/>
-          <w:szCs w:val="18"/>
-          <w:bdr w:val="none" w:sz="0" w:space="0" w:color="auto" w:frame="1"/>
-          <w:lang w:eastAsia="en-GB"/>
-        </w:rPr>
-        <w:t> op </w:t>
+        <w:t>        ordered_products op </w:t>
       </w:r>
       <w:r>
         <w:rPr>
@@ -3000,55 +2683,7 @@
           <w:bdr w:val="none" w:sz="0" w:space="0" w:color="auto" w:frame="1"/>
           <w:lang w:eastAsia="en-GB"/>
         </w:rPr>
-        <w:t> </w:t>
-      </w:r>
-      <w:proofErr w:type="spellStart"/>
-      <w:r>
-        <w:rPr>
-          <w:rFonts w:ascii="Consolas" w:eastAsia="Times New Roman" w:hAnsi="Consolas" w:cs="Times New Roman"/>
-          <w:color w:val="979694"/>
-          <w:sz w:val="18"/>
-          <w:szCs w:val="18"/>
-          <w:bdr w:val="none" w:sz="0" w:space="0" w:color="auto" w:frame="1"/>
-          <w:lang w:eastAsia="en-GB"/>
-        </w:rPr>
-        <w:t>op.order_id</w:t>
-      </w:r>
-      <w:proofErr w:type="spellEnd"/>
-      <w:r>
-        <w:rPr>
-          <w:rFonts w:ascii="Consolas" w:eastAsia="Times New Roman" w:hAnsi="Consolas" w:cs="Times New Roman"/>
-          <w:color w:val="979694"/>
-          <w:sz w:val="18"/>
-          <w:szCs w:val="18"/>
-          <w:bdr w:val="none" w:sz="0" w:space="0" w:color="auto" w:frame="1"/>
-          <w:lang w:eastAsia="en-GB"/>
-        </w:rPr>
-        <w:t> = </w:t>
-      </w:r>
-      <w:proofErr w:type="spellStart"/>
-      <w:r>
-        <w:rPr>
-          <w:rFonts w:ascii="Consolas" w:eastAsia="Times New Roman" w:hAnsi="Consolas" w:cs="Times New Roman"/>
-          <w:color w:val="979694"/>
-          <w:sz w:val="18"/>
-          <w:szCs w:val="18"/>
-          <w:bdr w:val="none" w:sz="0" w:space="0" w:color="auto" w:frame="1"/>
-          <w:lang w:eastAsia="en-GB"/>
-        </w:rPr>
-        <w:t>so.order_id</w:t>
-      </w:r>
-      <w:proofErr w:type="spellEnd"/>
-      <w:r>
-        <w:rPr>
-          <w:rFonts w:ascii="Consolas" w:eastAsia="Times New Roman" w:hAnsi="Consolas" w:cs="Times New Roman"/>
-          <w:color w:val="979694"/>
-          <w:sz w:val="18"/>
-          <w:szCs w:val="18"/>
-          <w:bdr w:val="none" w:sz="0" w:space="0" w:color="auto" w:frame="1"/>
-          <w:lang w:eastAsia="en-GB"/>
-        </w:rPr>
-        <w:t>  </w:t>
+        <w:t> op.order_id = so.order_id  </w:t>
       </w:r>
     </w:p>
     <w:p>
@@ -3180,55 +2815,7 @@
           <w:bdr w:val="none" w:sz="0" w:space="0" w:color="auto" w:frame="1"/>
           <w:lang w:eastAsia="en-GB"/>
         </w:rPr>
-        <w:t> </w:t>
-      </w:r>
-      <w:proofErr w:type="spellStart"/>
-      <w:r>
-        <w:rPr>
-          <w:rFonts w:ascii="Consolas" w:eastAsia="Times New Roman" w:hAnsi="Consolas" w:cs="Times New Roman"/>
-          <w:color w:val="979694"/>
-          <w:sz w:val="18"/>
-          <w:szCs w:val="18"/>
-          <w:bdr w:val="none" w:sz="0" w:space="0" w:color="auto" w:frame="1"/>
-          <w:lang w:eastAsia="en-GB"/>
-        </w:rPr>
-        <w:t>p.product_id</w:t>
-      </w:r>
-      <w:proofErr w:type="spellEnd"/>
-      <w:r>
-        <w:rPr>
-          <w:rFonts w:ascii="Consolas" w:eastAsia="Times New Roman" w:hAnsi="Consolas" w:cs="Times New Roman"/>
-          <w:color w:val="979694"/>
-          <w:sz w:val="18"/>
-          <w:szCs w:val="18"/>
-          <w:bdr w:val="none" w:sz="0" w:space="0" w:color="auto" w:frame="1"/>
-          <w:lang w:eastAsia="en-GB"/>
-        </w:rPr>
-        <w:t> = </w:t>
-      </w:r>
-      <w:proofErr w:type="spellStart"/>
-      <w:r>
-        <w:rPr>
-          <w:rFonts w:ascii="Consolas" w:eastAsia="Times New Roman" w:hAnsi="Consolas" w:cs="Times New Roman"/>
-          <w:color w:val="979694"/>
-          <w:sz w:val="18"/>
-          <w:szCs w:val="18"/>
-          <w:bdr w:val="none" w:sz="0" w:space="0" w:color="auto" w:frame="1"/>
-          <w:lang w:eastAsia="en-GB"/>
-        </w:rPr>
-        <w:t>op.product_id</w:t>
-      </w:r>
-      <w:proofErr w:type="spellEnd"/>
-      <w:r>
-        <w:rPr>
-          <w:rFonts w:ascii="Consolas" w:eastAsia="Times New Roman" w:hAnsi="Consolas" w:cs="Times New Roman"/>
-          <w:color w:val="979694"/>
-          <w:sz w:val="18"/>
-          <w:szCs w:val="18"/>
-          <w:bdr w:val="none" w:sz="0" w:space="0" w:color="auto" w:frame="1"/>
-          <w:lang w:eastAsia="en-GB"/>
-        </w:rPr>
-        <w:t>  </w:t>
+        <w:t> p.product_id = op.product_id  </w:t>
       </w:r>
     </w:p>
     <w:p>
@@ -3336,55 +2923,7 @@
           <w:bdr w:val="none" w:sz="0" w:space="0" w:color="auto" w:frame="1"/>
           <w:lang w:eastAsia="en-GB"/>
         </w:rPr>
-        <w:t>        </w:t>
-      </w:r>
-      <w:proofErr w:type="spellStart"/>
-      <w:r>
-        <w:rPr>
-          <w:rFonts w:ascii="Consolas" w:eastAsia="Times New Roman" w:hAnsi="Consolas" w:cs="Times New Roman"/>
-          <w:color w:val="979694"/>
-          <w:sz w:val="18"/>
-          <w:szCs w:val="18"/>
-          <w:bdr w:val="none" w:sz="0" w:space="0" w:color="auto" w:frame="1"/>
-          <w:lang w:eastAsia="en-GB"/>
-        </w:rPr>
-        <w:t>product_sellers</w:t>
-      </w:r>
-      <w:proofErr w:type="spellEnd"/>
-      <w:r>
-        <w:rPr>
-          <w:rFonts w:ascii="Consolas" w:eastAsia="Times New Roman" w:hAnsi="Consolas" w:cs="Times New Roman"/>
-          <w:color w:val="979694"/>
-          <w:sz w:val="18"/>
-          <w:szCs w:val="18"/>
-          <w:bdr w:val="none" w:sz="0" w:space="0" w:color="auto" w:frame="1"/>
-          <w:lang w:eastAsia="en-GB"/>
-        </w:rPr>
-        <w:t> </w:t>
-      </w:r>
-      <w:proofErr w:type="spellStart"/>
-      <w:r>
-        <w:rPr>
-          <w:rFonts w:ascii="Consolas" w:eastAsia="Times New Roman" w:hAnsi="Consolas" w:cs="Times New Roman"/>
-          <w:color w:val="979694"/>
-          <w:sz w:val="18"/>
-          <w:szCs w:val="18"/>
-          <w:bdr w:val="none" w:sz="0" w:space="0" w:color="auto" w:frame="1"/>
-          <w:lang w:eastAsia="en-GB"/>
-        </w:rPr>
-        <w:t>ps</w:t>
-      </w:r>
-      <w:proofErr w:type="spellEnd"/>
-      <w:r>
-        <w:rPr>
-          <w:rFonts w:ascii="Consolas" w:eastAsia="Times New Roman" w:hAnsi="Consolas" w:cs="Times New Roman"/>
-          <w:color w:val="979694"/>
-          <w:sz w:val="18"/>
-          <w:szCs w:val="18"/>
-          <w:bdr w:val="none" w:sz="0" w:space="0" w:color="auto" w:frame="1"/>
-          <w:lang w:eastAsia="en-GB"/>
-        </w:rPr>
-        <w:t> </w:t>
+        <w:t>        product_sellers ps </w:t>
       </w:r>
       <w:r>
         <w:rPr>
@@ -3408,55 +2947,7 @@
           <w:bdr w:val="none" w:sz="0" w:space="0" w:color="auto" w:frame="1"/>
           <w:lang w:eastAsia="en-GB"/>
         </w:rPr>
-        <w:t> </w:t>
-      </w:r>
-      <w:proofErr w:type="spellStart"/>
-      <w:r>
-        <w:rPr>
-          <w:rFonts w:ascii="Consolas" w:eastAsia="Times New Roman" w:hAnsi="Consolas" w:cs="Times New Roman"/>
-          <w:color w:val="979694"/>
-          <w:sz w:val="18"/>
-          <w:szCs w:val="18"/>
-          <w:bdr w:val="none" w:sz="0" w:space="0" w:color="auto" w:frame="1"/>
-          <w:lang w:eastAsia="en-GB"/>
-        </w:rPr>
-        <w:t>ps.product_id</w:t>
-      </w:r>
-      <w:proofErr w:type="spellEnd"/>
-      <w:r>
-        <w:rPr>
-          <w:rFonts w:ascii="Consolas" w:eastAsia="Times New Roman" w:hAnsi="Consolas" w:cs="Times New Roman"/>
-          <w:color w:val="979694"/>
-          <w:sz w:val="18"/>
-          <w:szCs w:val="18"/>
-          <w:bdr w:val="none" w:sz="0" w:space="0" w:color="auto" w:frame="1"/>
-          <w:lang w:eastAsia="en-GB"/>
-        </w:rPr>
-        <w:t> = </w:t>
-      </w:r>
-      <w:proofErr w:type="spellStart"/>
-      <w:r>
-        <w:rPr>
-          <w:rFonts w:ascii="Consolas" w:eastAsia="Times New Roman" w:hAnsi="Consolas" w:cs="Times New Roman"/>
-          <w:color w:val="979694"/>
-          <w:sz w:val="18"/>
-          <w:szCs w:val="18"/>
-          <w:bdr w:val="none" w:sz="0" w:space="0" w:color="auto" w:frame="1"/>
-          <w:lang w:eastAsia="en-GB"/>
-        </w:rPr>
-        <w:t>op.product_id</w:t>
-      </w:r>
-      <w:proofErr w:type="spellEnd"/>
-      <w:r>
-        <w:rPr>
-          <w:rFonts w:ascii="Consolas" w:eastAsia="Times New Roman" w:hAnsi="Consolas" w:cs="Times New Roman"/>
-          <w:color w:val="979694"/>
-          <w:sz w:val="18"/>
-          <w:szCs w:val="18"/>
-          <w:bdr w:val="none" w:sz="0" w:space="0" w:color="auto" w:frame="1"/>
-          <w:lang w:eastAsia="en-GB"/>
-        </w:rPr>
-        <w:t>  </w:t>
+        <w:t> ps.product_id = op.product_id  </w:t>
       </w:r>
     </w:p>
     <w:p>
@@ -3588,55 +3079,7 @@
           <w:bdr w:val="none" w:sz="0" w:space="0" w:color="auto" w:frame="1"/>
           <w:lang w:eastAsia="en-GB"/>
         </w:rPr>
-        <w:t> </w:t>
-      </w:r>
-      <w:proofErr w:type="spellStart"/>
-      <w:r>
-        <w:rPr>
-          <w:rFonts w:ascii="Consolas" w:eastAsia="Times New Roman" w:hAnsi="Consolas" w:cs="Times New Roman"/>
-          <w:color w:val="979694"/>
-          <w:sz w:val="18"/>
-          <w:szCs w:val="18"/>
-          <w:bdr w:val="none" w:sz="0" w:space="0" w:color="auto" w:frame="1"/>
-          <w:lang w:eastAsia="en-GB"/>
-        </w:rPr>
-        <w:t>sell.seller_id</w:t>
-      </w:r>
-      <w:proofErr w:type="spellEnd"/>
-      <w:r>
-        <w:rPr>
-          <w:rFonts w:ascii="Consolas" w:eastAsia="Times New Roman" w:hAnsi="Consolas" w:cs="Times New Roman"/>
-          <w:color w:val="979694"/>
-          <w:sz w:val="18"/>
-          <w:szCs w:val="18"/>
-          <w:bdr w:val="none" w:sz="0" w:space="0" w:color="auto" w:frame="1"/>
-          <w:lang w:eastAsia="en-GB"/>
-        </w:rPr>
-        <w:t> = </w:t>
-      </w:r>
-      <w:proofErr w:type="spellStart"/>
-      <w:r>
-        <w:rPr>
-          <w:rFonts w:ascii="Consolas" w:eastAsia="Times New Roman" w:hAnsi="Consolas" w:cs="Times New Roman"/>
-          <w:color w:val="979694"/>
-          <w:sz w:val="18"/>
-          <w:szCs w:val="18"/>
-          <w:bdr w:val="none" w:sz="0" w:space="0" w:color="auto" w:frame="1"/>
-          <w:lang w:eastAsia="en-GB"/>
-        </w:rPr>
-        <w:t>ps.seller_id</w:t>
-      </w:r>
-      <w:proofErr w:type="spellEnd"/>
-      <w:r>
-        <w:rPr>
-          <w:rFonts w:ascii="Consolas" w:eastAsia="Times New Roman" w:hAnsi="Consolas" w:cs="Times New Roman"/>
-          <w:color w:val="979694"/>
-          <w:sz w:val="18"/>
-          <w:szCs w:val="18"/>
-          <w:bdr w:val="none" w:sz="0" w:space="0" w:color="auto" w:frame="1"/>
-          <w:lang w:eastAsia="en-GB"/>
-        </w:rPr>
-        <w:t>  </w:t>
+        <w:t> sell.seller_id = ps.seller_id  </w:t>
       </w:r>
     </w:p>
     <w:p>
@@ -3680,31 +3123,7 @@
           <w:bdr w:val="none" w:sz="0" w:space="0" w:color="auto" w:frame="1"/>
           <w:lang w:eastAsia="en-GB"/>
         </w:rPr>
-        <w:t> </w:t>
-      </w:r>
-      <w:proofErr w:type="spellStart"/>
-      <w:r>
-        <w:rPr>
-          <w:rFonts w:ascii="Consolas" w:eastAsia="Times New Roman" w:hAnsi="Consolas" w:cs="Times New Roman"/>
-          <w:color w:val="979694"/>
-          <w:sz w:val="18"/>
-          <w:szCs w:val="18"/>
-          <w:bdr w:val="none" w:sz="0" w:space="0" w:color="auto" w:frame="1"/>
-          <w:lang w:eastAsia="en-GB"/>
-        </w:rPr>
-        <w:t>s.shopper_id</w:t>
-      </w:r>
-      <w:proofErr w:type="spellEnd"/>
-      <w:r>
-        <w:rPr>
-          <w:rFonts w:ascii="Consolas" w:eastAsia="Times New Roman" w:hAnsi="Consolas" w:cs="Times New Roman"/>
-          <w:color w:val="979694"/>
-          <w:sz w:val="18"/>
-          <w:szCs w:val="18"/>
-          <w:bdr w:val="none" w:sz="0" w:space="0" w:color="auto" w:frame="1"/>
-          <w:lang w:eastAsia="en-GB"/>
-        </w:rPr>
-        <w:t> = </w:t>
+        <w:t> s.shopper_id = </w:t>
       </w:r>
       <w:r>
         <w:rPr>
@@ -3794,31 +3213,7 @@
           <w:bdr w:val="none" w:sz="0" w:space="0" w:color="auto" w:frame="1"/>
           <w:lang w:eastAsia="en-GB"/>
         </w:rPr>
-        <w:t> </w:t>
-      </w:r>
-      <w:proofErr w:type="spellStart"/>
-      <w:r>
-        <w:rPr>
-          <w:rFonts w:ascii="Consolas" w:eastAsia="Times New Roman" w:hAnsi="Consolas" w:cs="Times New Roman"/>
-          <w:color w:val="979694"/>
-          <w:sz w:val="18"/>
-          <w:szCs w:val="18"/>
-          <w:bdr w:val="none" w:sz="0" w:space="0" w:color="auto" w:frame="1"/>
-          <w:lang w:eastAsia="en-GB"/>
-        </w:rPr>
-        <w:t>so.Order_date</w:t>
-      </w:r>
-      <w:proofErr w:type="spellEnd"/>
-      <w:r>
-        <w:rPr>
-          <w:rFonts w:ascii="Consolas" w:eastAsia="Times New Roman" w:hAnsi="Consolas" w:cs="Times New Roman"/>
-          <w:color w:val="979694"/>
-          <w:sz w:val="18"/>
-          <w:szCs w:val="18"/>
-          <w:bdr w:val="none" w:sz="0" w:space="0" w:color="auto" w:frame="1"/>
-          <w:lang w:eastAsia="en-GB"/>
-        </w:rPr>
-        <w:t> </w:t>
+        <w:t> so.Order_date </w:t>
       </w:r>
       <w:r>
         <w:rPr>
@@ -3889,7 +3284,6 @@
         <w:rPr>
           <w:noProof/>
         </w:rPr>
-        <w:lastRenderedPageBreak/>
         <w:drawing>
           <wp:inline distT="0" distB="0" distL="0" distR="0" wp14:anchorId="5D0208B2" wp14:editId="3AEF7101">
             <wp:extent cx="5731510" cy="3843020"/>
@@ -3974,6 +3368,7 @@
           <w:sz w:val="32"/>
           <w:szCs w:val="32"/>
         </w:rPr>
+        <w:lastRenderedPageBreak/>
         <w:t xml:space="preserve">as with question a) the SELECT function is used, alongside </w:t>
       </w:r>
       <w:r>
@@ -4028,8 +3423,50 @@
           <w:sz w:val="32"/>
           <w:szCs w:val="32"/>
         </w:rPr>
-        <w:t xml:space="preserve">Using inner joins,  </w:t>
-      </w:r>
+        <w:t>The order information is consolidated from the relevant tables using inner joins, using the abbreviations previously designated in the SELECT function.</w:t>
+      </w:r>
+    </w:p>
+    <w:p>
+      <w:pPr>
+        <w:pStyle w:val="ListParagraph"/>
+        <w:numPr>
+          <w:ilvl w:val="0"/>
+          <w:numId w:val="8"/>
+        </w:numPr>
+        <w:rPr>
+          <w:sz w:val="32"/>
+          <w:szCs w:val="32"/>
+        </w:rPr>
+      </w:pPr>
+      <w:r>
+        <w:rPr>
+          <w:sz w:val="32"/>
+          <w:szCs w:val="32"/>
+        </w:rPr>
+        <w:t>WHERE is then used to filter the results as per the brief</w:t>
+      </w:r>
+    </w:p>
+    <w:p>
+      <w:pPr>
+        <w:pStyle w:val="ListParagraph"/>
+        <w:numPr>
+          <w:ilvl w:val="0"/>
+          <w:numId w:val="8"/>
+        </w:numPr>
+        <w:rPr>
+          <w:sz w:val="32"/>
+          <w:szCs w:val="32"/>
+        </w:rPr>
+      </w:pPr>
+      <w:r>
+        <w:rPr>
+          <w:sz w:val="32"/>
+          <w:szCs w:val="32"/>
+        </w:rPr>
+        <w:t>Then ORDER BY is used to arrange the results in descending order, by the date they were produced.</w:t>
+      </w:r>
+      <w:bookmarkStart w:id="0" w:name="_GoBack"/>
+      <w:bookmarkEnd w:id="0"/>
     </w:p>
     <w:p>
       <w:pPr>
@@ -4450,31 +3887,7 @@
           <w:bdr w:val="none" w:sz="0" w:space="0" w:color="auto" w:frame="1"/>
           <w:lang w:eastAsia="en-GB"/>
         </w:rPr>
-        <w:t>    </w:t>
-      </w:r>
-      <w:proofErr w:type="spellStart"/>
-      <w:r>
-        <w:rPr>
-          <w:rFonts w:ascii="Consolas" w:eastAsia="Times New Roman" w:hAnsi="Consolas" w:cs="Times New Roman"/>
-          <w:color w:val="979694"/>
-          <w:sz w:val="18"/>
-          <w:szCs w:val="18"/>
-          <w:bdr w:val="none" w:sz="0" w:space="0" w:color="auto" w:frame="1"/>
-          <w:lang w:eastAsia="en-GB"/>
-        </w:rPr>
-        <w:t>s.Seller_account_ref</w:t>
-      </w:r>
-      <w:proofErr w:type="spellEnd"/>
-      <w:r>
-        <w:rPr>
-          <w:rFonts w:ascii="Consolas" w:eastAsia="Times New Roman" w:hAnsi="Consolas" w:cs="Times New Roman"/>
-          <w:color w:val="979694"/>
-          <w:sz w:val="18"/>
-          <w:szCs w:val="18"/>
-          <w:bdr w:val="none" w:sz="0" w:space="0" w:color="auto" w:frame="1"/>
-          <w:lang w:eastAsia="en-GB"/>
-        </w:rPr>
-        <w:t> </w:t>
+        <w:t>    s.Seller_account_ref </w:t>
       </w:r>
       <w:r>
         <w:rPr>
@@ -4529,31 +3942,7 @@
           <w:bdr w:val="none" w:sz="0" w:space="0" w:color="auto" w:frame="1"/>
           <w:lang w:eastAsia="en-GB"/>
         </w:rPr>
-        <w:t>    ,</w:t>
-      </w:r>
-      <w:proofErr w:type="spellStart"/>
-      <w:r>
-        <w:rPr>
-          <w:rFonts w:ascii="Consolas" w:eastAsia="Times New Roman" w:hAnsi="Consolas" w:cs="Times New Roman"/>
-          <w:color w:val="979694"/>
-          <w:sz w:val="18"/>
-          <w:szCs w:val="18"/>
-          <w:bdr w:val="none" w:sz="0" w:space="0" w:color="auto" w:frame="1"/>
-          <w:lang w:eastAsia="en-GB"/>
-        </w:rPr>
-        <w:t>s.Seller_name</w:t>
-      </w:r>
-      <w:proofErr w:type="spellEnd"/>
-      <w:r>
-        <w:rPr>
-          <w:rFonts w:ascii="Consolas" w:eastAsia="Times New Roman" w:hAnsi="Consolas" w:cs="Times New Roman"/>
-          <w:color w:val="979694"/>
-          <w:sz w:val="18"/>
-          <w:szCs w:val="18"/>
-          <w:bdr w:val="none" w:sz="0" w:space="0" w:color="auto" w:frame="1"/>
-          <w:lang w:eastAsia="en-GB"/>
-        </w:rPr>
-        <w:t>  </w:t>
+        <w:t>    ,s.Seller_name  </w:t>
       </w:r>
       <w:r>
         <w:rPr>
@@ -4632,31 +4021,7 @@
           <w:bdr w:val="none" w:sz="0" w:space="0" w:color="auto" w:frame="1"/>
           <w:lang w:eastAsia="en-GB"/>
         </w:rPr>
-        <w:t>    ,</w:t>
-      </w:r>
-      <w:proofErr w:type="spellStart"/>
-      <w:r>
-        <w:rPr>
-          <w:rFonts w:ascii="Consolas" w:eastAsia="Times New Roman" w:hAnsi="Consolas" w:cs="Times New Roman"/>
-          <w:color w:val="979694"/>
-          <w:sz w:val="18"/>
-          <w:szCs w:val="18"/>
-          <w:bdr w:val="none" w:sz="0" w:space="0" w:color="auto" w:frame="1"/>
-          <w:lang w:eastAsia="en-GB"/>
-        </w:rPr>
-        <w:t>p.product_code</w:t>
-      </w:r>
-      <w:proofErr w:type="spellEnd"/>
-      <w:r>
-        <w:rPr>
-          <w:rFonts w:ascii="Consolas" w:eastAsia="Times New Roman" w:hAnsi="Consolas" w:cs="Times New Roman"/>
-          <w:color w:val="979694"/>
-          <w:sz w:val="18"/>
-          <w:szCs w:val="18"/>
-          <w:bdr w:val="none" w:sz="0" w:space="0" w:color="auto" w:frame="1"/>
-          <w:lang w:eastAsia="en-GB"/>
-        </w:rPr>
-        <w:t> </w:t>
+        <w:t>    ,p.product_code </w:t>
       </w:r>
       <w:r>
         <w:rPr>
@@ -4711,31 +4076,7 @@
           <w:bdr w:val="none" w:sz="0" w:space="0" w:color="auto" w:frame="1"/>
           <w:lang w:eastAsia="en-GB"/>
         </w:rPr>
-        <w:t>    ,</w:t>
-      </w:r>
-      <w:proofErr w:type="spellStart"/>
-      <w:r>
-        <w:rPr>
-          <w:rFonts w:ascii="Consolas" w:eastAsia="Times New Roman" w:hAnsi="Consolas" w:cs="Times New Roman"/>
-          <w:color w:val="979694"/>
-          <w:sz w:val="18"/>
-          <w:szCs w:val="18"/>
-          <w:bdr w:val="none" w:sz="0" w:space="0" w:color="auto" w:frame="1"/>
-          <w:lang w:eastAsia="en-GB"/>
-        </w:rPr>
-        <w:t>p.product_description</w:t>
-      </w:r>
-      <w:proofErr w:type="spellEnd"/>
-      <w:r>
-        <w:rPr>
-          <w:rFonts w:ascii="Consolas" w:eastAsia="Times New Roman" w:hAnsi="Consolas" w:cs="Times New Roman"/>
-          <w:color w:val="979694"/>
-          <w:sz w:val="18"/>
-          <w:szCs w:val="18"/>
-          <w:bdr w:val="none" w:sz="0" w:space="0" w:color="auto" w:frame="1"/>
-          <w:lang w:eastAsia="en-GB"/>
-        </w:rPr>
-        <w:t> </w:t>
+        <w:t>    ,p.product_description </w:t>
       </w:r>
       <w:r>
         <w:rPr>
@@ -4812,55 +4153,7 @@
           <w:bdr w:val="none" w:sz="0" w:space="0" w:color="auto" w:frame="1"/>
           <w:lang w:eastAsia="en-GB"/>
         </w:rPr>
-        <w:t>,(</w:t>
-      </w:r>
-      <w:proofErr w:type="spellStart"/>
-      <w:r>
-        <w:rPr>
-          <w:rFonts w:ascii="Consolas" w:eastAsia="Times New Roman" w:hAnsi="Consolas" w:cs="Times New Roman"/>
-          <w:color w:val="979694"/>
-          <w:sz w:val="18"/>
-          <w:szCs w:val="18"/>
-          <w:bdr w:val="none" w:sz="0" w:space="0" w:color="auto" w:frame="1"/>
-          <w:lang w:eastAsia="en-GB"/>
-        </w:rPr>
-        <w:t>op.quantity</w:t>
-      </w:r>
-      <w:proofErr w:type="spellEnd"/>
-      <w:r>
-        <w:rPr>
-          <w:rFonts w:ascii="Consolas" w:eastAsia="Times New Roman" w:hAnsi="Consolas" w:cs="Times New Roman"/>
-          <w:color w:val="979694"/>
-          <w:sz w:val="18"/>
-          <w:szCs w:val="18"/>
-          <w:bdr w:val="none" w:sz="0" w:space="0" w:color="auto" w:frame="1"/>
-          <w:lang w:eastAsia="en-GB"/>
-        </w:rPr>
-        <w:t>*</w:t>
-      </w:r>
-      <w:proofErr w:type="spellStart"/>
-      <w:r>
-        <w:rPr>
-          <w:rFonts w:ascii="Consolas" w:eastAsia="Times New Roman" w:hAnsi="Consolas" w:cs="Times New Roman"/>
-          <w:color w:val="979694"/>
-          <w:sz w:val="18"/>
-          <w:szCs w:val="18"/>
-          <w:bdr w:val="none" w:sz="0" w:space="0" w:color="auto" w:frame="1"/>
-          <w:lang w:eastAsia="en-GB"/>
-        </w:rPr>
-        <w:t>op.price</w:t>
-      </w:r>
-      <w:proofErr w:type="spellEnd"/>
-      <w:r>
-        <w:rPr>
-          <w:rFonts w:ascii="Consolas" w:eastAsia="Times New Roman" w:hAnsi="Consolas" w:cs="Times New Roman"/>
-          <w:color w:val="979694"/>
-          <w:sz w:val="18"/>
-          <w:szCs w:val="18"/>
-          <w:bdr w:val="none" w:sz="0" w:space="0" w:color="auto" w:frame="1"/>
-          <w:lang w:eastAsia="en-GB"/>
-        </w:rPr>
-        <w:t>)) </w:t>
+        <w:t>,(op.quantity*op.price)) </w:t>
       </w:r>
       <w:r>
         <w:rPr>
@@ -4915,31 +4208,7 @@
           <w:bdr w:val="none" w:sz="0" w:space="0" w:color="auto" w:frame="1"/>
           <w:lang w:eastAsia="en-GB"/>
         </w:rPr>
-        <w:t>    ,</w:t>
-      </w:r>
-      <w:proofErr w:type="spellStart"/>
-      <w:r>
-        <w:rPr>
-          <w:rFonts w:ascii="Consolas" w:eastAsia="Times New Roman" w:hAnsi="Consolas" w:cs="Times New Roman"/>
-          <w:color w:val="979694"/>
-          <w:sz w:val="18"/>
-          <w:szCs w:val="18"/>
-          <w:bdr w:val="none" w:sz="0" w:space="0" w:color="auto" w:frame="1"/>
-          <w:lang w:eastAsia="en-GB"/>
-        </w:rPr>
-        <w:t>op.quantity</w:t>
-      </w:r>
-      <w:proofErr w:type="spellEnd"/>
-      <w:r>
-        <w:rPr>
-          <w:rFonts w:ascii="Consolas" w:eastAsia="Times New Roman" w:hAnsi="Consolas" w:cs="Times New Roman"/>
-          <w:color w:val="979694"/>
-          <w:sz w:val="18"/>
-          <w:szCs w:val="18"/>
-          <w:bdr w:val="none" w:sz="0" w:space="0" w:color="auto" w:frame="1"/>
-          <w:lang w:eastAsia="en-GB"/>
-        </w:rPr>
-        <w:t>  </w:t>
+        <w:t>    ,op.quantity  </w:t>
       </w:r>
     </w:p>
     <w:p>
@@ -5091,31 +4360,7 @@
           <w:bdr w:val="none" w:sz="0" w:space="0" w:color="auto" w:frame="1"/>
           <w:lang w:eastAsia="en-GB"/>
         </w:rPr>
-        <w:t>        </w:t>
-      </w:r>
-      <w:proofErr w:type="spellStart"/>
-      <w:r>
-        <w:rPr>
-          <w:rFonts w:ascii="Consolas" w:eastAsia="Times New Roman" w:hAnsi="Consolas" w:cs="Times New Roman"/>
-          <w:color w:val="979694"/>
-          <w:sz w:val="18"/>
-          <w:szCs w:val="18"/>
-          <w:bdr w:val="none" w:sz="0" w:space="0" w:color="auto" w:frame="1"/>
-          <w:lang w:eastAsia="en-GB"/>
-        </w:rPr>
-        <w:t>ordered_products</w:t>
-      </w:r>
-      <w:proofErr w:type="spellEnd"/>
-      <w:r>
-        <w:rPr>
-          <w:rFonts w:ascii="Consolas" w:eastAsia="Times New Roman" w:hAnsi="Consolas" w:cs="Times New Roman"/>
-          <w:color w:val="979694"/>
-          <w:sz w:val="18"/>
-          <w:szCs w:val="18"/>
-          <w:bdr w:val="none" w:sz="0" w:space="0" w:color="auto" w:frame="1"/>
-          <w:lang w:eastAsia="en-GB"/>
-        </w:rPr>
-        <w:t> op </w:t>
+        <w:t>        ordered_products op </w:t>
       </w:r>
       <w:r>
         <w:rPr>
@@ -5139,55 +4384,7 @@
           <w:bdr w:val="none" w:sz="0" w:space="0" w:color="auto" w:frame="1"/>
           <w:lang w:eastAsia="en-GB"/>
         </w:rPr>
-        <w:t> </w:t>
-      </w:r>
-      <w:proofErr w:type="spellStart"/>
-      <w:r>
-        <w:rPr>
-          <w:rFonts w:ascii="Consolas" w:eastAsia="Times New Roman" w:hAnsi="Consolas" w:cs="Times New Roman"/>
-          <w:color w:val="979694"/>
-          <w:sz w:val="18"/>
-          <w:szCs w:val="18"/>
-          <w:bdr w:val="none" w:sz="0" w:space="0" w:color="auto" w:frame="1"/>
-          <w:lang w:eastAsia="en-GB"/>
-        </w:rPr>
-        <w:t>op.seller_id</w:t>
-      </w:r>
-      <w:proofErr w:type="spellEnd"/>
-      <w:r>
-        <w:rPr>
-          <w:rFonts w:ascii="Consolas" w:eastAsia="Times New Roman" w:hAnsi="Consolas" w:cs="Times New Roman"/>
-          <w:color w:val="979694"/>
-          <w:sz w:val="18"/>
-          <w:szCs w:val="18"/>
-          <w:bdr w:val="none" w:sz="0" w:space="0" w:color="auto" w:frame="1"/>
-          <w:lang w:eastAsia="en-GB"/>
-        </w:rPr>
-        <w:t> = </w:t>
-      </w:r>
-      <w:proofErr w:type="spellStart"/>
-      <w:r>
-        <w:rPr>
-          <w:rFonts w:ascii="Consolas" w:eastAsia="Times New Roman" w:hAnsi="Consolas" w:cs="Times New Roman"/>
-          <w:color w:val="979694"/>
-          <w:sz w:val="18"/>
-          <w:szCs w:val="18"/>
-          <w:bdr w:val="none" w:sz="0" w:space="0" w:color="auto" w:frame="1"/>
-          <w:lang w:eastAsia="en-GB"/>
-        </w:rPr>
-        <w:t>s.seller_id</w:t>
-      </w:r>
-      <w:proofErr w:type="spellEnd"/>
-      <w:r>
-        <w:rPr>
-          <w:rFonts w:ascii="Consolas" w:eastAsia="Times New Roman" w:hAnsi="Consolas" w:cs="Times New Roman"/>
-          <w:color w:val="979694"/>
-          <w:sz w:val="18"/>
-          <w:szCs w:val="18"/>
-          <w:bdr w:val="none" w:sz="0" w:space="0" w:color="auto" w:frame="1"/>
-          <w:lang w:eastAsia="en-GB"/>
-        </w:rPr>
-        <w:t>  </w:t>
+        <w:t> op.seller_id = s.seller_id  </w:t>
       </w:r>
     </w:p>
     <w:p>
@@ -5319,55 +4516,7 @@
           <w:bdr w:val="none" w:sz="0" w:space="0" w:color="auto" w:frame="1"/>
           <w:lang w:eastAsia="en-GB"/>
         </w:rPr>
-        <w:t> </w:t>
-      </w:r>
-      <w:proofErr w:type="spellStart"/>
-      <w:r>
-        <w:rPr>
-          <w:rFonts w:ascii="Consolas" w:eastAsia="Times New Roman" w:hAnsi="Consolas" w:cs="Times New Roman"/>
-          <w:color w:val="979694"/>
-          <w:sz w:val="18"/>
-          <w:szCs w:val="18"/>
-          <w:bdr w:val="none" w:sz="0" w:space="0" w:color="auto" w:frame="1"/>
-          <w:lang w:eastAsia="en-GB"/>
-        </w:rPr>
-        <w:t>p.product_id</w:t>
-      </w:r>
-      <w:proofErr w:type="spellEnd"/>
-      <w:r>
-        <w:rPr>
-          <w:rFonts w:ascii="Consolas" w:eastAsia="Times New Roman" w:hAnsi="Consolas" w:cs="Times New Roman"/>
-          <w:color w:val="979694"/>
-          <w:sz w:val="18"/>
-          <w:szCs w:val="18"/>
-          <w:bdr w:val="none" w:sz="0" w:space="0" w:color="auto" w:frame="1"/>
-          <w:lang w:eastAsia="en-GB"/>
-        </w:rPr>
-        <w:t> = </w:t>
-      </w:r>
-      <w:proofErr w:type="spellStart"/>
-      <w:r>
-        <w:rPr>
-          <w:rFonts w:ascii="Consolas" w:eastAsia="Times New Roman" w:hAnsi="Consolas" w:cs="Times New Roman"/>
-          <w:color w:val="979694"/>
-          <w:sz w:val="18"/>
-          <w:szCs w:val="18"/>
-          <w:bdr w:val="none" w:sz="0" w:space="0" w:color="auto" w:frame="1"/>
-          <w:lang w:eastAsia="en-GB"/>
-        </w:rPr>
-        <w:t>op.product_id</w:t>
-      </w:r>
-      <w:proofErr w:type="spellEnd"/>
-      <w:r>
-        <w:rPr>
-          <w:rFonts w:ascii="Consolas" w:eastAsia="Times New Roman" w:hAnsi="Consolas" w:cs="Times New Roman"/>
-          <w:color w:val="979694"/>
-          <w:sz w:val="18"/>
-          <w:szCs w:val="18"/>
-          <w:bdr w:val="none" w:sz="0" w:space="0" w:color="auto" w:frame="1"/>
-          <w:lang w:eastAsia="en-GB"/>
-        </w:rPr>
-        <w:t>  </w:t>
+        <w:t> p.product_id = op.product_id  </w:t>
       </w:r>
     </w:p>
     <w:p>
@@ -5475,31 +4624,7 @@
           <w:bdr w:val="none" w:sz="0" w:space="0" w:color="auto" w:frame="1"/>
           <w:lang w:eastAsia="en-GB"/>
         </w:rPr>
-        <w:t>        </w:t>
-      </w:r>
-      <w:proofErr w:type="spellStart"/>
-      <w:r>
-        <w:rPr>
-          <w:rFonts w:ascii="Consolas" w:eastAsia="Times New Roman" w:hAnsi="Consolas" w:cs="Times New Roman"/>
-          <w:color w:val="979694"/>
-          <w:sz w:val="18"/>
-          <w:szCs w:val="18"/>
-          <w:bdr w:val="none" w:sz="0" w:space="0" w:color="auto" w:frame="1"/>
-          <w:lang w:eastAsia="en-GB"/>
-        </w:rPr>
-        <w:t>shopper_orders</w:t>
-      </w:r>
-      <w:proofErr w:type="spellEnd"/>
-      <w:r>
-        <w:rPr>
-          <w:rFonts w:ascii="Consolas" w:eastAsia="Times New Roman" w:hAnsi="Consolas" w:cs="Times New Roman"/>
-          <w:color w:val="979694"/>
-          <w:sz w:val="18"/>
-          <w:szCs w:val="18"/>
-          <w:bdr w:val="none" w:sz="0" w:space="0" w:color="auto" w:frame="1"/>
-          <w:lang w:eastAsia="en-GB"/>
-        </w:rPr>
-        <w:t> so </w:t>
+        <w:t>        shopper_orders so </w:t>
       </w:r>
       <w:r>
         <w:rPr>
@@ -5523,55 +4648,7 @@
           <w:bdr w:val="none" w:sz="0" w:space="0" w:color="auto" w:frame="1"/>
           <w:lang w:eastAsia="en-GB"/>
         </w:rPr>
-        <w:t> </w:t>
-      </w:r>
-      <w:proofErr w:type="spellStart"/>
-      <w:r>
-        <w:rPr>
-          <w:rFonts w:ascii="Consolas" w:eastAsia="Times New Roman" w:hAnsi="Consolas" w:cs="Times New Roman"/>
-          <w:color w:val="979694"/>
-          <w:sz w:val="18"/>
-          <w:szCs w:val="18"/>
-          <w:bdr w:val="none" w:sz="0" w:space="0" w:color="auto" w:frame="1"/>
-          <w:lang w:eastAsia="en-GB"/>
-        </w:rPr>
-        <w:t>so.order_id</w:t>
-      </w:r>
-      <w:proofErr w:type="spellEnd"/>
-      <w:r>
-        <w:rPr>
-          <w:rFonts w:ascii="Consolas" w:eastAsia="Times New Roman" w:hAnsi="Consolas" w:cs="Times New Roman"/>
-          <w:color w:val="979694"/>
-          <w:sz w:val="18"/>
-          <w:szCs w:val="18"/>
-          <w:bdr w:val="none" w:sz="0" w:space="0" w:color="auto" w:frame="1"/>
-          <w:lang w:eastAsia="en-GB"/>
-        </w:rPr>
-        <w:t> = </w:t>
-      </w:r>
-      <w:proofErr w:type="spellStart"/>
-      <w:r>
-        <w:rPr>
-          <w:rFonts w:ascii="Consolas" w:eastAsia="Times New Roman" w:hAnsi="Consolas" w:cs="Times New Roman"/>
-          <w:color w:val="979694"/>
-          <w:sz w:val="18"/>
-          <w:szCs w:val="18"/>
-          <w:bdr w:val="none" w:sz="0" w:space="0" w:color="auto" w:frame="1"/>
-          <w:lang w:eastAsia="en-GB"/>
-        </w:rPr>
-        <w:t>op.order_id</w:t>
-      </w:r>
-      <w:proofErr w:type="spellEnd"/>
-      <w:r>
-        <w:rPr>
-          <w:rFonts w:ascii="Consolas" w:eastAsia="Times New Roman" w:hAnsi="Consolas" w:cs="Times New Roman"/>
-          <w:color w:val="979694"/>
-          <w:sz w:val="18"/>
-          <w:szCs w:val="18"/>
-          <w:bdr w:val="none" w:sz="0" w:space="0" w:color="auto" w:frame="1"/>
-          <w:lang w:eastAsia="en-GB"/>
-        </w:rPr>
-        <w:t>  </w:t>
+        <w:t> so.order_id = op.order_id  </w:t>
       </w:r>
     </w:p>
     <w:p>
@@ -5615,54 +4692,30 @@
           <w:bdr w:val="none" w:sz="0" w:space="0" w:color="auto" w:frame="1"/>
           <w:lang w:eastAsia="en-GB"/>
         </w:rPr>
+        <w:t> so.order_date &gt; </w:t>
+      </w:r>
+      <w:r>
+        <w:rPr>
+          <w:rFonts w:ascii="Consolas" w:eastAsia="Times New Roman" w:hAnsi="Consolas" w:cs="Times New Roman"/>
+          <w:color w:val="2151A6"/>
+          <w:sz w:val="18"/>
+          <w:szCs w:val="18"/>
+          <w:bdr w:val="none" w:sz="0" w:space="0" w:color="auto" w:frame="1"/>
+          <w:lang w:eastAsia="en-GB"/>
+        </w:rPr>
+        <w:t>'2019-05-01'</w:t>
+      </w:r>
+      <w:r>
+        <w:rPr>
+          <w:rFonts w:ascii="Consolas" w:eastAsia="Times New Roman" w:hAnsi="Consolas" w:cs="Times New Roman"/>
+          <w:color w:val="979694"/>
+          <w:sz w:val="18"/>
+          <w:szCs w:val="18"/>
+          <w:bdr w:val="none" w:sz="0" w:space="0" w:color="auto" w:frame="1"/>
+          <w:lang w:eastAsia="en-GB"/>
+        </w:rPr>
         <w:t> </w:t>
       </w:r>
-      <w:proofErr w:type="spellStart"/>
-      <w:r>
-        <w:rPr>
-          <w:rFonts w:ascii="Consolas" w:eastAsia="Times New Roman" w:hAnsi="Consolas" w:cs="Times New Roman"/>
-          <w:color w:val="979694"/>
-          <w:sz w:val="18"/>
-          <w:szCs w:val="18"/>
-          <w:bdr w:val="none" w:sz="0" w:space="0" w:color="auto" w:frame="1"/>
-          <w:lang w:eastAsia="en-GB"/>
-        </w:rPr>
-        <w:t>so.order_date</w:t>
-      </w:r>
-      <w:proofErr w:type="spellEnd"/>
-      <w:r>
-        <w:rPr>
-          <w:rFonts w:ascii="Consolas" w:eastAsia="Times New Roman" w:hAnsi="Consolas" w:cs="Times New Roman"/>
-          <w:color w:val="979694"/>
-          <w:sz w:val="18"/>
-          <w:szCs w:val="18"/>
-          <w:bdr w:val="none" w:sz="0" w:space="0" w:color="auto" w:frame="1"/>
-          <w:lang w:eastAsia="en-GB"/>
-        </w:rPr>
-        <w:t> &gt; </w:t>
-      </w:r>
-      <w:r>
-        <w:rPr>
-          <w:rFonts w:ascii="Consolas" w:eastAsia="Times New Roman" w:hAnsi="Consolas" w:cs="Times New Roman"/>
-          <w:color w:val="2151A6"/>
-          <w:sz w:val="18"/>
-          <w:szCs w:val="18"/>
-          <w:bdr w:val="none" w:sz="0" w:space="0" w:color="auto" w:frame="1"/>
-          <w:lang w:eastAsia="en-GB"/>
-        </w:rPr>
-        <w:t>'2019-05-01'</w:t>
-      </w:r>
-      <w:r>
-        <w:rPr>
-          <w:rFonts w:ascii="Consolas" w:eastAsia="Times New Roman" w:hAnsi="Consolas" w:cs="Times New Roman"/>
-          <w:color w:val="979694"/>
-          <w:sz w:val="18"/>
-          <w:szCs w:val="18"/>
-          <w:bdr w:val="none" w:sz="0" w:space="0" w:color="auto" w:frame="1"/>
-          <w:lang w:eastAsia="en-GB"/>
-        </w:rPr>
-        <w:t> </w:t>
-      </w:r>
       <w:r>
         <w:rPr>
           <w:rFonts w:ascii="Consolas" w:eastAsia="Times New Roman" w:hAnsi="Consolas" w:cs="Times New Roman"/>
@@ -5683,31 +4736,7 @@
           <w:bdr w:val="none" w:sz="0" w:space="0" w:color="auto" w:frame="1"/>
           <w:lang w:eastAsia="en-GB"/>
         </w:rPr>
-        <w:t> </w:t>
-      </w:r>
-      <w:proofErr w:type="spellStart"/>
-      <w:r>
-        <w:rPr>
-          <w:rFonts w:ascii="Consolas" w:eastAsia="Times New Roman" w:hAnsi="Consolas" w:cs="Times New Roman"/>
-          <w:color w:val="979694"/>
-          <w:sz w:val="18"/>
-          <w:szCs w:val="18"/>
-          <w:bdr w:val="none" w:sz="0" w:space="0" w:color="auto" w:frame="1"/>
-          <w:lang w:eastAsia="en-GB"/>
-        </w:rPr>
-        <w:t>op.quantity</w:t>
-      </w:r>
-      <w:proofErr w:type="spellEnd"/>
-      <w:r>
-        <w:rPr>
-          <w:rFonts w:ascii="Consolas" w:eastAsia="Times New Roman" w:hAnsi="Consolas" w:cs="Times New Roman"/>
-          <w:color w:val="979694"/>
-          <w:sz w:val="18"/>
-          <w:szCs w:val="18"/>
-          <w:bdr w:val="none" w:sz="0" w:space="0" w:color="auto" w:frame="1"/>
-          <w:lang w:eastAsia="en-GB"/>
-        </w:rPr>
-        <w:t> = </w:t>
+        <w:t> op.quantity = </w:t>
       </w:r>
       <w:r>
         <w:rPr>
@@ -5988,31 +5017,7 @@
           <w:bdr w:val="none" w:sz="0" w:space="0" w:color="auto" w:frame="1"/>
           <w:lang w:eastAsia="en-GB"/>
         </w:rPr>
-        <w:t>     </w:t>
-      </w:r>
-      <w:proofErr w:type="spellStart"/>
-      <w:r>
-        <w:rPr>
-          <w:rFonts w:ascii="Consolas" w:eastAsia="Times New Roman" w:hAnsi="Consolas" w:cs="Times New Roman"/>
-          <w:color w:val="979694"/>
-          <w:sz w:val="18"/>
-          <w:szCs w:val="18"/>
-          <w:bdr w:val="none" w:sz="0" w:space="0" w:color="auto" w:frame="1"/>
-          <w:lang w:eastAsia="en-GB"/>
-        </w:rPr>
-        <w:t>category_description</w:t>
-      </w:r>
-      <w:proofErr w:type="spellEnd"/>
-      <w:r>
-        <w:rPr>
-          <w:rFonts w:ascii="Consolas" w:eastAsia="Times New Roman" w:hAnsi="Consolas" w:cs="Times New Roman"/>
-          <w:color w:val="979694"/>
-          <w:sz w:val="18"/>
-          <w:szCs w:val="18"/>
-          <w:bdr w:val="none" w:sz="0" w:space="0" w:color="auto" w:frame="1"/>
-          <w:lang w:eastAsia="en-GB"/>
-        </w:rPr>
-        <w:t> </w:t>
+        <w:t>     category_description </w:t>
       </w:r>
       <w:r>
         <w:rPr>
@@ -6067,31 +5072,7 @@
           <w:bdr w:val="none" w:sz="0" w:space="0" w:color="auto" w:frame="1"/>
           <w:lang w:eastAsia="en-GB"/>
         </w:rPr>
-        <w:t>     ,</w:t>
-      </w:r>
-      <w:proofErr w:type="spellStart"/>
-      <w:r>
-        <w:rPr>
-          <w:rFonts w:ascii="Consolas" w:eastAsia="Times New Roman" w:hAnsi="Consolas" w:cs="Times New Roman"/>
-          <w:color w:val="979694"/>
-          <w:sz w:val="18"/>
-          <w:szCs w:val="18"/>
-          <w:bdr w:val="none" w:sz="0" w:space="0" w:color="auto" w:frame="1"/>
-          <w:lang w:eastAsia="en-GB"/>
-        </w:rPr>
-        <w:t>product_description</w:t>
-      </w:r>
-      <w:proofErr w:type="spellEnd"/>
-      <w:r>
-        <w:rPr>
-          <w:rFonts w:ascii="Consolas" w:eastAsia="Times New Roman" w:hAnsi="Consolas" w:cs="Times New Roman"/>
-          <w:color w:val="979694"/>
-          <w:sz w:val="18"/>
-          <w:szCs w:val="18"/>
-          <w:bdr w:val="none" w:sz="0" w:space="0" w:color="auto" w:frame="1"/>
-          <w:lang w:eastAsia="en-GB"/>
-        </w:rPr>
-        <w:t> </w:t>
+        <w:t>     ,product_description </w:t>
       </w:r>
       <w:r>
         <w:rPr>
@@ -6146,31 +5127,7 @@
           <w:bdr w:val="none" w:sz="0" w:space="0" w:color="auto" w:frame="1"/>
           <w:lang w:eastAsia="en-GB"/>
         </w:rPr>
-        <w:t>     ,</w:t>
-      </w:r>
-      <w:proofErr w:type="spellStart"/>
-      <w:r>
-        <w:rPr>
-          <w:rFonts w:ascii="Consolas" w:eastAsia="Times New Roman" w:hAnsi="Consolas" w:cs="Times New Roman"/>
-          <w:color w:val="979694"/>
-          <w:sz w:val="18"/>
-          <w:szCs w:val="18"/>
-          <w:bdr w:val="none" w:sz="0" w:space="0" w:color="auto" w:frame="1"/>
-          <w:lang w:eastAsia="en-GB"/>
-        </w:rPr>
-        <w:t>product_code</w:t>
-      </w:r>
-      <w:proofErr w:type="spellEnd"/>
-      <w:r>
-        <w:rPr>
-          <w:rFonts w:ascii="Consolas" w:eastAsia="Times New Roman" w:hAnsi="Consolas" w:cs="Times New Roman"/>
-          <w:color w:val="979694"/>
-          <w:sz w:val="18"/>
-          <w:szCs w:val="18"/>
-          <w:bdr w:val="none" w:sz="0" w:space="0" w:color="auto" w:frame="1"/>
-          <w:lang w:eastAsia="en-GB"/>
-        </w:rPr>
-        <w:t> </w:t>
+        <w:t>     ,product_code </w:t>
       </w:r>
       <w:r>
         <w:rPr>
@@ -6247,31 +5204,7 @@
           <w:bdr w:val="none" w:sz="0" w:space="0" w:color="auto" w:frame="1"/>
           <w:lang w:eastAsia="en-GB"/>
         </w:rPr>
-        <w:t>(</w:t>
-      </w:r>
-      <w:proofErr w:type="spellStart"/>
-      <w:r>
-        <w:rPr>
-          <w:rFonts w:ascii="Consolas" w:eastAsia="Times New Roman" w:hAnsi="Consolas" w:cs="Times New Roman"/>
-          <w:color w:val="979694"/>
-          <w:sz w:val="18"/>
-          <w:szCs w:val="18"/>
-          <w:bdr w:val="none" w:sz="0" w:space="0" w:color="auto" w:frame="1"/>
-          <w:lang w:eastAsia="en-GB"/>
-        </w:rPr>
-        <w:t>op.quantity</w:t>
-      </w:r>
-      <w:proofErr w:type="spellEnd"/>
-      <w:r>
-        <w:rPr>
-          <w:rFonts w:ascii="Consolas" w:eastAsia="Times New Roman" w:hAnsi="Consolas" w:cs="Times New Roman"/>
-          <w:color w:val="979694"/>
-          <w:sz w:val="18"/>
-          <w:szCs w:val="18"/>
-          <w:bdr w:val="none" w:sz="0" w:space="0" w:color="auto" w:frame="1"/>
-          <w:lang w:eastAsia="en-GB"/>
-        </w:rPr>
-        <w:t>),</w:t>
+        <w:t>(op.quantity),</w:t>
       </w:r>
       <w:r>
         <w:rPr>
@@ -6493,55 +5426,7 @@
           <w:bdr w:val="none" w:sz="0" w:space="0" w:color="auto" w:frame="1"/>
           <w:lang w:eastAsia="en-GB"/>
         </w:rPr>
-        <w:t> </w:t>
-      </w:r>
-      <w:proofErr w:type="spellStart"/>
-      <w:r>
-        <w:rPr>
-          <w:rFonts w:ascii="Consolas" w:eastAsia="Times New Roman" w:hAnsi="Consolas" w:cs="Times New Roman"/>
-          <w:color w:val="979694"/>
-          <w:sz w:val="18"/>
-          <w:szCs w:val="18"/>
-          <w:bdr w:val="none" w:sz="0" w:space="0" w:color="auto" w:frame="1"/>
-          <w:lang w:eastAsia="en-GB"/>
-        </w:rPr>
-        <w:t>c.category_id</w:t>
-      </w:r>
-      <w:proofErr w:type="spellEnd"/>
-      <w:r>
-        <w:rPr>
-          <w:rFonts w:ascii="Consolas" w:eastAsia="Times New Roman" w:hAnsi="Consolas" w:cs="Times New Roman"/>
-          <w:color w:val="979694"/>
-          <w:sz w:val="18"/>
-          <w:szCs w:val="18"/>
-          <w:bdr w:val="none" w:sz="0" w:space="0" w:color="auto" w:frame="1"/>
-          <w:lang w:eastAsia="en-GB"/>
-        </w:rPr>
-        <w:t> = </w:t>
-      </w:r>
-      <w:proofErr w:type="spellStart"/>
-      <w:r>
-        <w:rPr>
-          <w:rFonts w:ascii="Consolas" w:eastAsia="Times New Roman" w:hAnsi="Consolas" w:cs="Times New Roman"/>
-          <w:color w:val="979694"/>
-          <w:sz w:val="18"/>
-          <w:szCs w:val="18"/>
-          <w:bdr w:val="none" w:sz="0" w:space="0" w:color="auto" w:frame="1"/>
-          <w:lang w:eastAsia="en-GB"/>
-        </w:rPr>
-        <w:t>p.category_id</w:t>
-      </w:r>
-      <w:proofErr w:type="spellEnd"/>
-      <w:r>
-        <w:rPr>
-          <w:rFonts w:ascii="Consolas" w:eastAsia="Times New Roman" w:hAnsi="Consolas" w:cs="Times New Roman"/>
-          <w:color w:val="979694"/>
-          <w:sz w:val="18"/>
-          <w:szCs w:val="18"/>
-          <w:bdr w:val="none" w:sz="0" w:space="0" w:color="auto" w:frame="1"/>
-          <w:lang w:eastAsia="en-GB"/>
-        </w:rPr>
-        <w:t>  </w:t>
+        <w:t> c.category_id = p.category_id  </w:t>
       </w:r>
     </w:p>
     <w:p>
@@ -6649,31 +5534,7 @@
           <w:bdr w:val="none" w:sz="0" w:space="0" w:color="auto" w:frame="1"/>
           <w:lang w:eastAsia="en-GB"/>
         </w:rPr>
-        <w:t>     </w:t>
-      </w:r>
-      <w:proofErr w:type="spellStart"/>
-      <w:r>
-        <w:rPr>
-          <w:rFonts w:ascii="Consolas" w:eastAsia="Times New Roman" w:hAnsi="Consolas" w:cs="Times New Roman"/>
-          <w:color w:val="979694"/>
-          <w:sz w:val="18"/>
-          <w:szCs w:val="18"/>
-          <w:bdr w:val="none" w:sz="0" w:space="0" w:color="auto" w:frame="1"/>
-          <w:lang w:eastAsia="en-GB"/>
-        </w:rPr>
-        <w:t>ordered_products</w:t>
-      </w:r>
-      <w:proofErr w:type="spellEnd"/>
-      <w:r>
-        <w:rPr>
-          <w:rFonts w:ascii="Consolas" w:eastAsia="Times New Roman" w:hAnsi="Consolas" w:cs="Times New Roman"/>
-          <w:color w:val="979694"/>
-          <w:sz w:val="18"/>
-          <w:szCs w:val="18"/>
-          <w:bdr w:val="none" w:sz="0" w:space="0" w:color="auto" w:frame="1"/>
-          <w:lang w:eastAsia="en-GB"/>
-        </w:rPr>
-        <w:t> op </w:t>
+        <w:t>     ordered_products op </w:t>
       </w:r>
       <w:r>
         <w:rPr>
@@ -6697,55 +5558,7 @@
           <w:bdr w:val="none" w:sz="0" w:space="0" w:color="auto" w:frame="1"/>
           <w:lang w:eastAsia="en-GB"/>
         </w:rPr>
-        <w:t> </w:t>
-      </w:r>
-      <w:proofErr w:type="spellStart"/>
-      <w:r>
-        <w:rPr>
-          <w:rFonts w:ascii="Consolas" w:eastAsia="Times New Roman" w:hAnsi="Consolas" w:cs="Times New Roman"/>
-          <w:color w:val="979694"/>
-          <w:sz w:val="18"/>
-          <w:szCs w:val="18"/>
-          <w:bdr w:val="none" w:sz="0" w:space="0" w:color="auto" w:frame="1"/>
-          <w:lang w:eastAsia="en-GB"/>
-        </w:rPr>
-        <w:t>op.product_id</w:t>
-      </w:r>
-      <w:proofErr w:type="spellEnd"/>
-      <w:r>
-        <w:rPr>
-          <w:rFonts w:ascii="Consolas" w:eastAsia="Times New Roman" w:hAnsi="Consolas" w:cs="Times New Roman"/>
-          <w:color w:val="979694"/>
-          <w:sz w:val="18"/>
-          <w:szCs w:val="18"/>
-          <w:bdr w:val="none" w:sz="0" w:space="0" w:color="auto" w:frame="1"/>
-          <w:lang w:eastAsia="en-GB"/>
-        </w:rPr>
-        <w:t> = </w:t>
-      </w:r>
-      <w:proofErr w:type="spellStart"/>
-      <w:r>
-        <w:rPr>
-          <w:rFonts w:ascii="Consolas" w:eastAsia="Times New Roman" w:hAnsi="Consolas" w:cs="Times New Roman"/>
-          <w:color w:val="979694"/>
-          <w:sz w:val="18"/>
-          <w:szCs w:val="18"/>
-          <w:bdr w:val="none" w:sz="0" w:space="0" w:color="auto" w:frame="1"/>
-          <w:lang w:eastAsia="en-GB"/>
-        </w:rPr>
-        <w:t>p.product_id</w:t>
-      </w:r>
-      <w:proofErr w:type="spellEnd"/>
-      <w:r>
-        <w:rPr>
-          <w:rFonts w:ascii="Consolas" w:eastAsia="Times New Roman" w:hAnsi="Consolas" w:cs="Times New Roman"/>
-          <w:color w:val="979694"/>
-          <w:sz w:val="18"/>
-          <w:szCs w:val="18"/>
-          <w:bdr w:val="none" w:sz="0" w:space="0" w:color="auto" w:frame="1"/>
-          <w:lang w:eastAsia="en-GB"/>
-        </w:rPr>
-        <w:t>  </w:t>
+        <w:t> op.product_id = p.product_id  </w:t>
       </w:r>
     </w:p>
     <w:p>
@@ -6813,31 +5626,7 @@
           <w:bdr w:val="none" w:sz="0" w:space="0" w:color="auto" w:frame="1"/>
           <w:lang w:eastAsia="en-GB"/>
         </w:rPr>
-        <w:t> </w:t>
-      </w:r>
-      <w:proofErr w:type="spellStart"/>
-      <w:r>
-        <w:rPr>
-          <w:rFonts w:ascii="Consolas" w:eastAsia="Times New Roman" w:hAnsi="Consolas" w:cs="Times New Roman"/>
-          <w:color w:val="979694"/>
-          <w:sz w:val="18"/>
-          <w:szCs w:val="18"/>
-          <w:bdr w:val="none" w:sz="0" w:space="0" w:color="auto" w:frame="1"/>
-          <w:lang w:eastAsia="en-GB"/>
-        </w:rPr>
-        <w:t>category_description</w:t>
-      </w:r>
-      <w:proofErr w:type="spellEnd"/>
-      <w:r>
-        <w:rPr>
-          <w:rFonts w:ascii="Consolas" w:eastAsia="Times New Roman" w:hAnsi="Consolas" w:cs="Times New Roman"/>
-          <w:color w:val="979694"/>
-          <w:sz w:val="18"/>
-          <w:szCs w:val="18"/>
-          <w:bdr w:val="none" w:sz="0" w:space="0" w:color="auto" w:frame="1"/>
-          <w:lang w:eastAsia="en-GB"/>
-        </w:rPr>
-        <w:t>  </w:t>
+        <w:t> category_description  </w:t>
       </w:r>
     </w:p>
     <w:p>
@@ -6903,55 +5692,7 @@
           <w:bdr w:val="none" w:sz="0" w:space="0" w:color="auto" w:frame="1"/>
           <w:lang w:eastAsia="en-GB"/>
         </w:rPr>
-        <w:t>(</w:t>
-      </w:r>
-      <w:proofErr w:type="spellStart"/>
-      <w:r>
-        <w:rPr>
-          <w:rFonts w:ascii="Consolas" w:eastAsia="Times New Roman" w:hAnsi="Consolas" w:cs="Times New Roman"/>
-          <w:color w:val="979694"/>
-          <w:sz w:val="18"/>
-          <w:szCs w:val="18"/>
-          <w:bdr w:val="none" w:sz="0" w:space="0" w:color="auto" w:frame="1"/>
-          <w:lang w:eastAsia="en-GB"/>
-        </w:rPr>
-        <w:t>op.quantity</w:t>
-      </w:r>
-      <w:proofErr w:type="spellEnd"/>
-      <w:r>
-        <w:rPr>
-          <w:rFonts w:ascii="Consolas" w:eastAsia="Times New Roman" w:hAnsi="Consolas" w:cs="Times New Roman"/>
-          <w:color w:val="979694"/>
-          <w:sz w:val="18"/>
-          <w:szCs w:val="18"/>
-          <w:bdr w:val="none" w:sz="0" w:space="0" w:color="auto" w:frame="1"/>
-          <w:lang w:eastAsia="en-GB"/>
-        </w:rPr>
-        <w:t>) &gt; </w:t>
-      </w:r>
-      <w:proofErr w:type="spellStart"/>
-      <w:r>
-        <w:rPr>
-          <w:rFonts w:ascii="Consolas" w:eastAsia="Times New Roman" w:hAnsi="Consolas" w:cs="Times New Roman"/>
-          <w:color w:val="979694"/>
-          <w:sz w:val="18"/>
-          <w:szCs w:val="18"/>
-          <w:bdr w:val="none" w:sz="0" w:space="0" w:color="auto" w:frame="1"/>
-          <w:lang w:eastAsia="en-GB"/>
-        </w:rPr>
-        <w:t>op.quantity</w:t>
-      </w:r>
-      <w:proofErr w:type="spellEnd"/>
-      <w:r>
-        <w:rPr>
-          <w:rFonts w:ascii="Consolas" w:eastAsia="Times New Roman" w:hAnsi="Consolas" w:cs="Times New Roman"/>
-          <w:color w:val="979694"/>
-          <w:sz w:val="18"/>
-          <w:szCs w:val="18"/>
-          <w:bdr w:val="none" w:sz="0" w:space="0" w:color="auto" w:frame="1"/>
-          <w:lang w:eastAsia="en-GB"/>
-        </w:rPr>
-        <w:t>  </w:t>
+        <w:t>(op.quantity) &gt; op.quantity  </w:t>
       </w:r>
     </w:p>
     <w:p>

</xml_diff>